<commit_message>
Chap 5 Video Lectures
Added updated video lectures to sections 5.1 -5.4

Also corrected some typos in Appendix 2
</commit_message>
<xml_diff>
--- a/Homework Problems/A2_Problems.docx
+++ b/Homework Problems/A2_Problems.docx
@@ -17,7 +17,16 @@
     </w:p>
     <w:p>
       <w:r>
-        <w:t>Determine the x and y coordinates of the centroid of the shape shown below via integration.</w:t>
+        <w:t>A shape is bounded on the left by the y axis, on the bottom by the x axis, and along its remaining side by the function y = -1/2 x</w:t>
+      </w:r>
+      <w:r>
+        <w:rPr>
+          <w:vertAlign w:val="superscript"/>
+        </w:rPr>
+        <w:t>2</w:t>
+      </w:r>
+      <w:r>
+        <w:t xml:space="preserve"> + 8. Determine the x and y coordinates of the centroid of this shape via integration. (Hint: for y bar, work from the top down to make the math easier)</w:t>
       </w:r>
     </w:p>
     <w:p>
@@ -29,10 +38,10 @@
           <w:noProof/>
         </w:rPr>
         <w:drawing>
-          <wp:inline distT="0" distB="0" distL="0" distR="0" wp14:anchorId="3607CDC1" wp14:editId="646D2720">
-            <wp:extent cx="2354280" cy="2636520"/>
-            <wp:effectExtent l="0" t="0" r="8255" b="0"/>
-            <wp:docPr id="2" name="Picture 2"/>
+          <wp:inline distT="0" distB="0" distL="0" distR="0" wp14:anchorId="1DCAC6C7" wp14:editId="07388FF2">
+            <wp:extent cx="2385253" cy="2349500"/>
+            <wp:effectExtent l="0" t="0" r="0" b="0"/>
+            <wp:docPr id="9" name="Picture 9" descr="A close up of a logo&#10;&#10;Description automatically generated"/>
             <wp:cNvGraphicFramePr>
               <a:graphicFrameLocks xmlns:a="http://schemas.openxmlformats.org/drawingml/2006/main" noChangeAspect="1"/>
             </wp:cNvGraphicFramePr>
@@ -40,11 +49,17 @@
               <a:graphicData uri="http://schemas.openxmlformats.org/drawingml/2006/picture">
                 <pic:pic xmlns:pic="http://schemas.openxmlformats.org/drawingml/2006/picture">
                   <pic:nvPicPr>
-                    <pic:cNvPr id="0" name=""/>
+                    <pic:cNvPr id="8" name="B08AE63.tmp"/>
                     <pic:cNvPicPr/>
                   </pic:nvPicPr>
                   <pic:blipFill>
-                    <a:blip r:embed="rId5"/>
+                    <a:blip r:embed="rId5">
+                      <a:extLst>
+                        <a:ext uri="{28A0092B-C50C-407E-A947-70E740481C1C}">
+                          <a14:useLocalDpi xmlns:a14="http://schemas.microsoft.com/office/drawing/2010/main" val="0"/>
+                        </a:ext>
+                      </a:extLst>
+                    </a:blip>
                     <a:stretch>
                       <a:fillRect/>
                     </a:stretch>
@@ -52,7 +67,7 @@
                   <pic:spPr>
                     <a:xfrm>
                       <a:off x="0" y="0"/>
-                      <a:ext cx="2359240" cy="2642074"/>
+                      <a:ext cx="2389662" cy="2353843"/>
                     </a:xfrm>
                     <a:prstGeom prst="rect">
                       <a:avLst/>
@@ -67,50 +82,68 @@
     </w:p>
     <w:p>
       <w:r>
-        <w:t>Solution: X</w:t>
-      </w:r>
-      <w:r>
-        <w:rPr>
-          <w:vertAlign w:val="subscript"/>
-        </w:rPr>
-        <w:t>C</w:t>
-      </w:r>
-      <w:r>
-        <w:t xml:space="preserve"> = 2.94 in, Y</w:t>
-      </w:r>
-      <w:r>
-        <w:rPr>
-          <w:vertAlign w:val="subscript"/>
-        </w:rPr>
-        <w:t>C</w:t>
-      </w:r>
-      <w:r>
-        <w:t xml:space="preserve"> = 4.24 in</w:t>
-      </w:r>
-    </w:p>
-    <w:p>
-      <w:r>
-        <w:t>Problem A2.2</w:t>
-      </w:r>
-    </w:p>
-    <w:p>
-      <w:r>
-        <w:t>A water tank as shown below takes the form of an inverted, truncated cone. The diameter of the base is 4 ft</w:t>
-      </w:r>
-      <w:r>
-        <w:t xml:space="preserve">, </w:t>
-      </w:r>
-      <w:r>
-        <w:t>the diameter of the top is 8 ft</w:t>
-      </w:r>
-      <w:r>
-        <w:t>, and the height of the tank is 4 ft</w:t>
-      </w:r>
-      <w:r>
-        <w:t xml:space="preserve">. </w:t>
-      </w:r>
-      <w:r>
-        <w:t>Using integration, determine the height of the center of mass of the filled tank. (Assume tank is filled with water and the walls have negligible mass)</w:t>
+        <w:t xml:space="preserve">Solution: </w:t>
+      </w:r>
+      <m:oMath>
+        <m:acc>
+          <m:accPr>
+            <m:chr m:val="̅"/>
+            <m:ctrlPr>
+              <w:rPr>
+                <w:rFonts w:ascii="Cambria Math" w:hAnsi="Cambria Math"/>
+                <w:i/>
+              </w:rPr>
+            </m:ctrlPr>
+          </m:accPr>
+          <m:e>
+            <m:r>
+              <w:rPr>
+                <w:rFonts w:ascii="Cambria Math" w:hAnsi="Cambria Math"/>
+              </w:rPr>
+              <m:t>x</m:t>
+            </m:r>
+          </m:e>
+        </m:acc>
+      </m:oMath>
+      <w:r>
+        <w:t xml:space="preserve"> = 1.5 cm, </w:t>
+      </w:r>
+      <m:oMath>
+        <m:acc>
+          <m:accPr>
+            <m:chr m:val="̅"/>
+            <m:ctrlPr>
+              <w:rPr>
+                <w:rFonts w:ascii="Cambria Math" w:hAnsi="Cambria Math"/>
+                <w:i/>
+              </w:rPr>
+            </m:ctrlPr>
+          </m:accPr>
+          <m:e>
+            <m:r>
+              <w:rPr>
+                <w:rFonts w:ascii="Cambria Math" w:hAnsi="Cambria Math"/>
+              </w:rPr>
+              <m:t>y</m:t>
+            </m:r>
+          </m:e>
+        </m:acc>
+      </m:oMath>
+      <w:r>
+        <w:t xml:space="preserve"> = 3.2 cm</w:t>
+      </w:r>
+    </w:p>
+    <w:p>
+      <w:r>
+        <w:t>Problem A2.</w:t>
+      </w:r>
+      <w:r>
+        <w:t>2</w:t>
+      </w:r>
+    </w:p>
+    <w:p>
+      <w:r>
+        <w:t>Determine the x and y coordinates of the centroid of the shape shown below via integration.</w:t>
       </w:r>
     </w:p>
     <w:p>
@@ -122,10 +155,10 @@
           <w:noProof/>
         </w:rPr>
         <w:drawing>
-          <wp:inline distT="0" distB="0" distL="0" distR="0" wp14:anchorId="4A82DFD3" wp14:editId="19D17C65">
-            <wp:extent cx="2943225" cy="2506965"/>
-            <wp:effectExtent l="0" t="0" r="0" b="8255"/>
-            <wp:docPr id="4" name="Picture 4"/>
+          <wp:inline distT="0" distB="0" distL="0" distR="0" wp14:anchorId="3607CDC1" wp14:editId="646D2720">
+            <wp:extent cx="2354280" cy="2636520"/>
+            <wp:effectExtent l="0" t="0" r="8255" b="0"/>
+            <wp:docPr id="2" name="Picture 2"/>
             <wp:cNvGraphicFramePr>
               <a:graphicFrameLocks xmlns:a="http://schemas.openxmlformats.org/drawingml/2006/main" noChangeAspect="1"/>
             </wp:cNvGraphicFramePr>
@@ -145,7 +178,7 @@
                   <pic:spPr>
                     <a:xfrm>
                       <a:off x="0" y="0"/>
-                      <a:ext cx="2951734" cy="2514213"/>
+                      <a:ext cx="2359240" cy="2642074"/>
                     </a:xfrm>
                     <a:prstGeom prst="rect">
                       <a:avLst/>
@@ -160,7 +193,7 @@
     </w:p>
     <w:p>
       <w:r>
-        <w:t>Solution: Z</w:t>
+        <w:t>Solution: X</w:t>
       </w:r>
       <w:r>
         <w:rPr>
@@ -169,18 +202,52 @@
         <w:t>C</w:t>
       </w:r>
       <w:r>
-        <w:t xml:space="preserve"> = 2.43 ft</w:t>
-      </w:r>
-    </w:p>
+        <w:t xml:space="preserve"> = 2.94 in, Y</w:t>
+      </w:r>
+      <w:r>
+        <w:rPr>
+          <w:vertAlign w:val="subscript"/>
+        </w:rPr>
+        <w:t>C</w:t>
+      </w:r>
+      <w:r>
+        <w:t xml:space="preserve"> = 4.24 in</w:t>
+      </w:r>
+    </w:p>
+    <w:p/>
     <w:p>
       <w:r>
         <w:lastRenderedPageBreak/>
-        <w:t>Problem A2.3</w:t>
-      </w:r>
-    </w:p>
-    <w:p>
-      <w:r>
-        <w:t>Use the method of composite parts to determine the centroid of the shape shown below.</w:t>
+        <w:t>Problem A2.</w:t>
+      </w:r>
+      <w:r>
+        <w:t>3</w:t>
+      </w:r>
+    </w:p>
+    <w:p>
+      <w:r>
+        <w:t>A water tank as shown below takes the form of an inverted, truncated cone. The diameter of the base is 4 ft</w:t>
+      </w:r>
+      <w:r>
+        <w:t xml:space="preserve">, </w:t>
+      </w:r>
+      <w:r>
+        <w:t>the diameter of the top is 8 ft</w:t>
+      </w:r>
+      <w:r>
+        <w:t>, and the height of the tank is 4 ft</w:t>
+      </w:r>
+      <w:r>
+        <w:t xml:space="preserve">. </w:t>
+      </w:r>
+      <w:r>
+        <w:t xml:space="preserve">Using integration, determine the height of the center of mass of the filled tank. (Assume </w:t>
+      </w:r>
+      <w:r>
+        <w:t xml:space="preserve">the </w:t>
+      </w:r>
+      <w:r>
+        <w:t>tank is filled with water and the walls have negligible mass)</w:t>
       </w:r>
     </w:p>
     <w:p>
@@ -192,10 +259,10 @@
           <w:noProof/>
         </w:rPr>
         <w:drawing>
-          <wp:inline distT="0" distB="0" distL="0" distR="0" wp14:anchorId="149DE0E5" wp14:editId="07C97F7F">
-            <wp:extent cx="3239895" cy="2984740"/>
-            <wp:effectExtent l="0" t="0" r="0" b="6350"/>
-            <wp:docPr id="3" name="Picture 3"/>
+          <wp:inline distT="0" distB="0" distL="0" distR="0" wp14:anchorId="4A82DFD3" wp14:editId="19D17C65">
+            <wp:extent cx="2943225" cy="2506965"/>
+            <wp:effectExtent l="0" t="0" r="0" b="8255"/>
+            <wp:docPr id="4" name="Picture 4"/>
             <wp:cNvGraphicFramePr>
               <a:graphicFrameLocks xmlns:a="http://schemas.openxmlformats.org/drawingml/2006/main" noChangeAspect="1"/>
             </wp:cNvGraphicFramePr>
@@ -215,6 +282,78 @@
                   <pic:spPr>
                     <a:xfrm>
                       <a:off x="0" y="0"/>
+                      <a:ext cx="2951734" cy="2514213"/>
+                    </a:xfrm>
+                    <a:prstGeom prst="rect">
+                      <a:avLst/>
+                    </a:prstGeom>
+                  </pic:spPr>
+                </pic:pic>
+              </a:graphicData>
+            </a:graphic>
+          </wp:inline>
+        </w:drawing>
+      </w:r>
+    </w:p>
+    <w:p>
+      <w:r>
+        <w:t>Solution: Z</w:t>
+      </w:r>
+      <w:r>
+        <w:rPr>
+          <w:vertAlign w:val="subscript"/>
+        </w:rPr>
+        <w:t>C</w:t>
+      </w:r>
+      <w:r>
+        <w:t xml:space="preserve"> = 2.43 ft</w:t>
+      </w:r>
+    </w:p>
+    <w:p>
+      <w:r>
+        <w:t>Problem A2.</w:t>
+      </w:r>
+      <w:r>
+        <w:t>4</w:t>
+      </w:r>
+    </w:p>
+    <w:p>
+      <w:r>
+        <w:t>Use the method of composite parts to determine the centroid of the shape shown below.</w:t>
+      </w:r>
+    </w:p>
+    <w:p>
+      <w:pPr>
+        <w:jc w:val="center"/>
+      </w:pPr>
+      <w:r>
+        <w:rPr>
+          <w:noProof/>
+        </w:rPr>
+        <w:drawing>
+          <wp:inline distT="0" distB="0" distL="0" distR="0" wp14:anchorId="149DE0E5" wp14:editId="07C97F7F">
+            <wp:extent cx="3239895" cy="2984740"/>
+            <wp:effectExtent l="0" t="0" r="0" b="6350"/>
+            <wp:docPr id="3" name="Picture 3"/>
+            <wp:cNvGraphicFramePr>
+              <a:graphicFrameLocks xmlns:a="http://schemas.openxmlformats.org/drawingml/2006/main" noChangeAspect="1"/>
+            </wp:cNvGraphicFramePr>
+            <a:graphic xmlns:a="http://schemas.openxmlformats.org/drawingml/2006/main">
+              <a:graphicData uri="http://schemas.openxmlformats.org/drawingml/2006/picture">
+                <pic:pic xmlns:pic="http://schemas.openxmlformats.org/drawingml/2006/picture">
+                  <pic:nvPicPr>
+                    <pic:cNvPr id="0" name=""/>
+                    <pic:cNvPicPr/>
+                  </pic:nvPicPr>
+                  <pic:blipFill>
+                    <a:blip r:embed="rId8"/>
+                    <a:stretch>
+                      <a:fillRect/>
+                    </a:stretch>
+                  </pic:blipFill>
+                  <pic:spPr>
+                    <a:xfrm>
+                      <a:off x="0" y="0"/>
                       <a:ext cx="3251440" cy="2995376"/>
                     </a:xfrm>
                     <a:prstGeom prst="rect">
@@ -253,10 +392,14 @@
     </w:p>
     <w:p>
       <w:r>
+        <w:lastRenderedPageBreak/>
         <w:t xml:space="preserve">Problem </w:t>
       </w:r>
       <w:r>
-        <w:t>A2.4</w:t>
+        <w:t>A2.</w:t>
+      </w:r>
+      <w:r>
+        <w:t>5</w:t>
       </w:r>
     </w:p>
     <w:p>
@@ -298,7 +441,7 @@
                     <pic:cNvPicPr/>
                   </pic:nvPicPr>
                   <pic:blipFill>
-                    <a:blip r:embed="rId8">
+                    <a:blip r:embed="rId9">
                       <a:extLst>
                         <a:ext uri="{28A0092B-C50C-407E-A947-70E740481C1C}">
                           <a14:useLocalDpi xmlns:a14="http://schemas.microsoft.com/office/drawing/2010/main" val="0"/>
@@ -359,8 +502,10 @@
     </w:p>
     <w:p>
       <w:r>
-        <w:lastRenderedPageBreak/>
-        <w:t>Problem A2.5</w:t>
+        <w:t>Problem A2.</w:t>
+      </w:r>
+      <w:r>
+        <w:t>6</w:t>
       </w:r>
     </w:p>
     <w:p>
@@ -416,7 +561,7 @@
                     <pic:cNvPicPr/>
                   </pic:nvPicPr>
                   <pic:blipFill>
-                    <a:blip r:embed="rId9" cstate="print">
+                    <a:blip r:embed="rId10" cstate="print">
                       <a:extLst>
                         <a:ext uri="{28A0092B-C50C-407E-A947-70E740481C1C}">
                           <a14:useLocalDpi xmlns:a14="http://schemas.microsoft.com/office/drawing/2010/main" val="0"/>
@@ -444,6 +589,11 @@
       </w:r>
     </w:p>
     <w:p>
+      <w:pPr>
+        <w:rPr>
+          <w:vertAlign w:val="superscript"/>
+        </w:rPr>
+      </w:pPr>
       <w:r>
         <w:t xml:space="preserve">Solution: </w:t>
       </w:r>
@@ -513,8 +663,364 @@
       </w:r>
     </w:p>
     <w:p>
-      <w:r>
-        <w:t>Problem A2.6</w:t>
+      <w:pPr>
+        <w:rPr>
+          <w:vertAlign w:val="superscript"/>
+        </w:rPr>
+      </w:pPr>
+    </w:p>
+    <w:p>
+      <w:r>
+        <w:lastRenderedPageBreak/>
+        <w:t>A2.7</w:t>
+      </w:r>
+    </w:p>
+    <w:p>
+      <w:r>
+        <w:t>Use the integration method to find the polar moment of inertia for the semicircle shown below about point O.</w:t>
+      </w:r>
+    </w:p>
+    <w:p>
+      <w:pPr>
+        <w:jc w:val="center"/>
+      </w:pPr>
+      <w:r>
+        <w:rPr>
+          <w:noProof/>
+        </w:rPr>
+        <w:drawing>
+          <wp:inline distT="0" distB="0" distL="0" distR="0" wp14:anchorId="33BE1C6C" wp14:editId="1F5532FA">
+            <wp:extent cx="3048157" cy="2127359"/>
+            <wp:effectExtent l="0" t="0" r="0" b="6350"/>
+            <wp:docPr id="10" name="Picture 10" descr="Chart&#10;&#10;Description automatically generated"/>
+            <wp:cNvGraphicFramePr>
+              <a:graphicFrameLocks xmlns:a="http://schemas.openxmlformats.org/drawingml/2006/main" noChangeAspect="1"/>
+            </wp:cNvGraphicFramePr>
+            <a:graphic xmlns:a="http://schemas.openxmlformats.org/drawingml/2006/main">
+              <a:graphicData uri="http://schemas.openxmlformats.org/drawingml/2006/picture">
+                <pic:pic xmlns:pic="http://schemas.openxmlformats.org/drawingml/2006/picture">
+                  <pic:nvPicPr>
+                    <pic:cNvPr id="10" name="968F6E0.tmp"/>
+                    <pic:cNvPicPr/>
+                  </pic:nvPicPr>
+                  <pic:blipFill>
+                    <a:blip r:embed="rId11">
+                      <a:extLst>
+                        <a:ext uri="{28A0092B-C50C-407E-A947-70E740481C1C}">
+                          <a14:useLocalDpi xmlns:a14="http://schemas.microsoft.com/office/drawing/2010/main" val="0"/>
+                        </a:ext>
+                      </a:extLst>
+                    </a:blip>
+                    <a:stretch>
+                      <a:fillRect/>
+                    </a:stretch>
+                  </pic:blipFill>
+                  <pic:spPr>
+                    <a:xfrm>
+                      <a:off x="0" y="0"/>
+                      <a:ext cx="3048157" cy="2127359"/>
+                    </a:xfrm>
+                    <a:prstGeom prst="rect">
+                      <a:avLst/>
+                    </a:prstGeom>
+                  </pic:spPr>
+                </pic:pic>
+              </a:graphicData>
+            </a:graphic>
+          </wp:inline>
+        </w:drawing>
+      </w:r>
+    </w:p>
+    <w:p>
+      <w:pPr>
+        <w:rPr>
+          <w:vertAlign w:val="superscript"/>
+        </w:rPr>
+      </w:pPr>
+      <w:r>
+        <w:t xml:space="preserve">Solution: </w:t>
+      </w:r>
+      <w:proofErr w:type="spellStart"/>
+      <w:r>
+        <w:t>J</w:t>
+      </w:r>
+      <w:r>
+        <w:rPr>
+          <w:vertAlign w:val="subscript"/>
+        </w:rPr>
+        <w:t>zz</w:t>
+      </w:r>
+      <w:proofErr w:type="spellEnd"/>
+      <w:r>
+        <w:t xml:space="preserve"> = 1017.9 in</w:t>
+      </w:r>
+      <w:r>
+        <w:rPr>
+          <w:vertAlign w:val="superscript"/>
+        </w:rPr>
+        <w:t>4</w:t>
+      </w:r>
+    </w:p>
+    <w:p>
+      <w:r>
+        <w:t>Problem A2.8</w:t>
+      </w:r>
+    </w:p>
+    <w:p>
+      <w:r>
+        <w:t>A plastic beam has of a four-inch square cross section with semi-circular cutouts on the top and bottom as shown below. What is the area moment of inertia of the beam’s cross section about x and y axes through the center point?</w:t>
+      </w:r>
+    </w:p>
+    <w:p>
+      <w:pPr>
+        <w:jc w:val="center"/>
+      </w:pPr>
+      <w:r>
+        <w:rPr>
+          <w:noProof/>
+        </w:rPr>
+        <w:drawing>
+          <wp:inline distT="0" distB="0" distL="0" distR="0" wp14:anchorId="20520D6D" wp14:editId="06D9C154">
+            <wp:extent cx="2630913" cy="2832100"/>
+            <wp:effectExtent l="0" t="0" r="0" b="6350"/>
+            <wp:docPr id="11" name="Picture 11" descr="Diagram&#10;&#10;Description automatically generated"/>
+            <wp:cNvGraphicFramePr>
+              <a:graphicFrameLocks xmlns:a="http://schemas.openxmlformats.org/drawingml/2006/main" noChangeAspect="1"/>
+            </wp:cNvGraphicFramePr>
+            <a:graphic xmlns:a="http://schemas.openxmlformats.org/drawingml/2006/main">
+              <a:graphicData uri="http://schemas.openxmlformats.org/drawingml/2006/picture">
+                <pic:pic xmlns:pic="http://schemas.openxmlformats.org/drawingml/2006/picture">
+                  <pic:nvPicPr>
+                    <pic:cNvPr id="2" name="E345204.tmp"/>
+                    <pic:cNvPicPr/>
+                  </pic:nvPicPr>
+                  <pic:blipFill>
+                    <a:blip r:embed="rId12">
+                      <a:extLst>
+                        <a:ext uri="{28A0092B-C50C-407E-A947-70E740481C1C}">
+                          <a14:useLocalDpi xmlns:a14="http://schemas.microsoft.com/office/drawing/2010/main" val="0"/>
+                        </a:ext>
+                      </a:extLst>
+                    </a:blip>
+                    <a:stretch>
+                      <a:fillRect/>
+                    </a:stretch>
+                  </pic:blipFill>
+                  <pic:spPr>
+                    <a:xfrm>
+                      <a:off x="0" y="0"/>
+                      <a:ext cx="2635253" cy="2836772"/>
+                    </a:xfrm>
+                    <a:prstGeom prst="rect">
+                      <a:avLst/>
+                    </a:prstGeom>
+                  </pic:spPr>
+                </pic:pic>
+              </a:graphicData>
+            </a:graphic>
+          </wp:inline>
+        </w:drawing>
+      </w:r>
+    </w:p>
+    <w:p>
+      <w:pPr>
+        <w:rPr>
+          <w:vertAlign w:val="superscript"/>
+        </w:rPr>
+      </w:pPr>
+      <w:r>
+        <w:t xml:space="preserve">Solution: </w:t>
+      </w:r>
+      <w:proofErr w:type="spellStart"/>
+      <w:r>
+        <w:t>I</w:t>
+      </w:r>
+      <w:r>
+        <w:rPr>
+          <w:vertAlign w:val="subscript"/>
+        </w:rPr>
+        <w:t>xx</w:t>
+      </w:r>
+      <w:proofErr w:type="spellEnd"/>
+      <w:r>
+        <w:t xml:space="preserve"> = 7.</w:t>
+      </w:r>
+      <w:r>
+        <w:t>08</w:t>
+      </w:r>
+      <w:r>
+        <w:t xml:space="preserve"> in</w:t>
+      </w:r>
+      <w:r>
+        <w:rPr>
+          <w:vertAlign w:val="superscript"/>
+        </w:rPr>
+        <w:t>4</w:t>
+      </w:r>
+      <w:r>
+        <w:t xml:space="preserve">, </w:t>
+      </w:r>
+      <w:proofErr w:type="spellStart"/>
+      <w:r>
+        <w:t>I</w:t>
+      </w:r>
+      <w:r>
+        <w:rPr>
+          <w:vertAlign w:val="subscript"/>
+        </w:rPr>
+        <w:t>yy</w:t>
+      </w:r>
+      <w:proofErr w:type="spellEnd"/>
+      <w:r>
+        <w:t xml:space="preserve"> = 17.36 in</w:t>
+      </w:r>
+      <w:r>
+        <w:rPr>
+          <w:vertAlign w:val="superscript"/>
+        </w:rPr>
+        <w:t>4</w:t>
+      </w:r>
+    </w:p>
+    <w:p>
+      <w:pPr>
+        <w:rPr>
+          <w:vertAlign w:val="superscript"/>
+        </w:rPr>
+      </w:pPr>
+      <w:bookmarkStart w:id="0" w:name="_GoBack"/>
+      <w:bookmarkEnd w:id="0"/>
+    </w:p>
+    <w:p>
+      <w:r>
+        <w:lastRenderedPageBreak/>
+        <w:t>Problem A2.9</w:t>
+      </w:r>
+    </w:p>
+    <w:p>
+      <w:r>
+        <w:t>A piece of angled steel has a cross section that is 1 cm thick and has a length of 6 cm on each side as shown below. What are the x and y area moments of inertia through the centroid of the cross section?</w:t>
+      </w:r>
+    </w:p>
+    <w:p>
+      <w:pPr>
+        <w:jc w:val="center"/>
+      </w:pPr>
+      <w:r>
+        <w:rPr>
+          <w:noProof/>
+        </w:rPr>
+        <w:drawing>
+          <wp:inline distT="0" distB="0" distL="0" distR="0" wp14:anchorId="0871A1EE" wp14:editId="0A5DD027">
+            <wp:extent cx="3016617" cy="2584450"/>
+            <wp:effectExtent l="0" t="0" r="0" b="6350"/>
+            <wp:docPr id="12" name="Picture 12" descr="A picture containing graphical user interface&#10;&#10;Description automatically generated"/>
+            <wp:cNvGraphicFramePr>
+              <a:graphicFrameLocks xmlns:a="http://schemas.openxmlformats.org/drawingml/2006/main" noChangeAspect="1"/>
+            </wp:cNvGraphicFramePr>
+            <a:graphic xmlns:a="http://schemas.openxmlformats.org/drawingml/2006/main">
+              <a:graphicData uri="http://schemas.openxmlformats.org/drawingml/2006/picture">
+                <pic:pic xmlns:pic="http://schemas.openxmlformats.org/drawingml/2006/picture">
+                  <pic:nvPicPr>
+                    <pic:cNvPr id="4" name="E349E14.tmp"/>
+                    <pic:cNvPicPr/>
+                  </pic:nvPicPr>
+                  <pic:blipFill>
+                    <a:blip r:embed="rId13">
+                      <a:extLst>
+                        <a:ext uri="{28A0092B-C50C-407E-A947-70E740481C1C}">
+                          <a14:useLocalDpi xmlns:a14="http://schemas.microsoft.com/office/drawing/2010/main" val="0"/>
+                        </a:ext>
+                      </a:extLst>
+                    </a:blip>
+                    <a:stretch>
+                      <a:fillRect/>
+                    </a:stretch>
+                  </pic:blipFill>
+                  <pic:spPr>
+                    <a:xfrm>
+                      <a:off x="0" y="0"/>
+                      <a:ext cx="3026821" cy="2593192"/>
+                    </a:xfrm>
+                    <a:prstGeom prst="rect">
+                      <a:avLst/>
+                    </a:prstGeom>
+                  </pic:spPr>
+                </pic:pic>
+              </a:graphicData>
+            </a:graphic>
+          </wp:inline>
+        </w:drawing>
+      </w:r>
+    </w:p>
+    <w:p>
+      <w:r>
+        <w:t xml:space="preserve">Solution: </w:t>
+      </w:r>
+      <w:proofErr w:type="spellStart"/>
+      <w:r>
+        <w:t>I</w:t>
+      </w:r>
+      <w:r>
+        <w:rPr>
+          <w:vertAlign w:val="subscript"/>
+        </w:rPr>
+        <w:t>xx</w:t>
+      </w:r>
+      <w:proofErr w:type="spellEnd"/>
+      <w:r>
+        <w:t xml:space="preserve"> = </w:t>
+      </w:r>
+      <w:proofErr w:type="spellStart"/>
+      <w:r>
+        <w:t>I</w:t>
+      </w:r>
+      <w:r>
+        <w:rPr>
+          <w:vertAlign w:val="subscript"/>
+        </w:rPr>
+        <w:t>yy</w:t>
+      </w:r>
+      <w:proofErr w:type="spellEnd"/>
+      <w:r>
+        <w:t xml:space="preserve"> = 35.462 cm</w:t>
+      </w:r>
+      <w:r>
+        <w:rPr>
+          <w:vertAlign w:val="superscript"/>
+        </w:rPr>
+        <w:t>4</w:t>
+      </w:r>
+      <w:r>
+        <w:rPr>
+          <w:vertAlign w:val="superscript"/>
+        </w:rPr>
+        <w:t xml:space="preserve"> </w:t>
+      </w:r>
+      <w:r>
+        <w:t>= 3.546 * 10</w:t>
+      </w:r>
+      <w:r>
+        <w:rPr>
+          <w:vertAlign w:val="superscript"/>
+        </w:rPr>
+        <w:t>-7</w:t>
+      </w:r>
+      <w:r>
+        <w:t xml:space="preserve"> m</w:t>
+      </w:r>
+      <w:r>
+        <w:rPr>
+          <w:vertAlign w:val="superscript"/>
+        </w:rPr>
+        <w:t>4</w:t>
+      </w:r>
+    </w:p>
+    <w:p>
+      <w:r>
+        <w:t>Problem A2.</w:t>
+      </w:r>
+      <w:r>
+        <w:t>10</w:t>
       </w:r>
     </w:p>
     <w:p>
@@ -546,7 +1052,7 @@
                     <pic:cNvPicPr/>
                   </pic:nvPicPr>
                   <pic:blipFill>
-                    <a:blip r:embed="rId10">
+                    <a:blip r:embed="rId14">
                       <a:extLst>
                         <a:ext uri="{28A0092B-C50C-407E-A947-70E740481C1C}">
                           <a14:useLocalDpi xmlns:a14="http://schemas.microsoft.com/office/drawing/2010/main" val="0"/>
@@ -645,7 +1151,10 @@
     <w:p/>
     <w:p>
       <w:r>
-        <w:t>Problem A2.7</w:t>
+        <w:t>Problem A2.</w:t>
+      </w:r>
+      <w:r>
+        <w:t>11</w:t>
       </w:r>
     </w:p>
     <w:p>
@@ -677,7 +1186,7 @@
                     <pic:cNvPicPr/>
                   </pic:nvPicPr>
                   <pic:blipFill rotWithShape="1">
-                    <a:blip r:embed="rId11">
+                    <a:blip r:embed="rId15">
                       <a:extLst>
                         <a:ext uri="{28A0092B-C50C-407E-A947-70E740481C1C}">
                           <a14:useLocalDpi xmlns:a14="http://schemas.microsoft.com/office/drawing/2010/main" val="0"/>
@@ -710,8 +1219,6 @@
           </wp:inline>
         </w:drawing>
       </w:r>
-      <w:bookmarkStart w:id="0" w:name="_GoBack"/>
-      <w:bookmarkEnd w:id="0"/>
     </w:p>
     <w:p>
       <w:r>
@@ -748,19 +1255,7 @@
           <w:rPr>
             <w:rFonts w:ascii="Cambria Math" w:hAnsi="Cambria Math"/>
           </w:rPr>
-          <m:t>=</m:t>
-        </m:r>
-        <m:r>
-          <w:rPr>
-            <w:rFonts w:ascii="Cambria Math" w:hAnsi="Cambria Math"/>
-          </w:rPr>
-          <m:t>10,216.7</m:t>
-        </m:r>
-        <m:r>
-          <w:rPr>
-            <w:rFonts w:ascii="Cambria Math" w:hAnsi="Cambria Math"/>
-          </w:rPr>
-          <m:t xml:space="preserve"> kg </m:t>
+          <m:t xml:space="preserve">=10,216.7 kg </m:t>
         </m:r>
         <m:sSup>
           <m:sSupPr>
@@ -798,7 +1293,7 @@
         <w:t>Problem A2.</w:t>
       </w:r>
       <w:r>
-        <w:t>8</w:t>
+        <w:t>12</w:t>
       </w:r>
     </w:p>
     <w:p>
@@ -842,7 +1337,7 @@
                     <pic:cNvPicPr/>
                   </pic:nvPicPr>
                   <pic:blipFill>
-                    <a:blip r:embed="rId12" cstate="print">
+                    <a:blip r:embed="rId16" cstate="print">
                       <a:extLst>
                         <a:ext uri="{28A0092B-C50C-407E-A947-70E740481C1C}">
                           <a14:useLocalDpi xmlns:a14="http://schemas.microsoft.com/office/drawing/2010/main" val="0"/>
@@ -1166,7 +1661,7 @@
       </w:pPr>
     </w:pPrDefault>
   </w:docDefaults>
-  <w:latentStyles w:defLockedState="0" w:defUIPriority="99" w:defSemiHidden="0" w:defUnhideWhenUsed="0" w:defQFormat="0" w:count="377">
+  <w:latentStyles w:defLockedState="0" w:defUIPriority="99" w:defSemiHidden="0" w:defUnhideWhenUsed="0" w:defQFormat="0" w:count="376">
     <w:lsdException w:name="Normal" w:uiPriority="0" w:qFormat="1"/>
     <w:lsdException w:name="heading 1" w:uiPriority="9" w:qFormat="1"/>
     <w:lsdException w:name="heading 2" w:semiHidden="1" w:uiPriority="9" w:unhideWhenUsed="1" w:qFormat="1"/>
@@ -1272,6 +1767,7 @@
     <w:lsdException w:name="HTML Sample" w:semiHidden="1" w:unhideWhenUsed="1"/>
     <w:lsdException w:name="HTML Typewriter" w:semiHidden="1" w:unhideWhenUsed="1"/>
     <w:lsdException w:name="HTML Variable" w:semiHidden="1" w:unhideWhenUsed="1"/>
+    <w:lsdException w:name="Normal Table" w:semiHidden="1" w:unhideWhenUsed="1"/>
     <w:lsdException w:name="annotation subject" w:semiHidden="1" w:unhideWhenUsed="1"/>
     <w:lsdException w:name="No List" w:semiHidden="1" w:unhideWhenUsed="1"/>
     <w:lsdException w:name="Outline List 1" w:semiHidden="1" w:unhideWhenUsed="1"/>
@@ -1317,9 +1813,11 @@
     <w:lsdException w:name="Table Subtle 1" w:semiHidden="1" w:unhideWhenUsed="1"/>
     <w:lsdException w:name="Table Subtle 2" w:semiHidden="1" w:unhideWhenUsed="1"/>
     <w:lsdException w:name="Table Web 1" w:semiHidden="1" w:unhideWhenUsed="1"/>
+    <w:lsdException w:name="Table Web 2" w:semiHidden="1" w:unhideWhenUsed="1"/>
     <w:lsdException w:name="Table Web 3" w:semiHidden="1" w:unhideWhenUsed="1"/>
     <w:lsdException w:name="Balloon Text" w:semiHidden="1" w:unhideWhenUsed="1"/>
     <w:lsdException w:name="Table Grid" w:uiPriority="39"/>
+    <w:lsdException w:name="Table Theme" w:semiHidden="1" w:unhideWhenUsed="1"/>
     <w:lsdException w:name="Placeholder Text" w:semiHidden="1"/>
     <w:lsdException w:name="No Spacing" w:uiPriority="1" w:qFormat="1"/>
     <w:lsdException w:name="Light Shading" w:uiPriority="60"/>
@@ -1540,7 +2038,6 @@
     <w:lsdException w:name="Hashtag" w:semiHidden="1" w:unhideWhenUsed="1"/>
     <w:lsdException w:name="Unresolved Mention" w:semiHidden="1" w:unhideWhenUsed="1"/>
     <w:lsdException w:name="Smart Link" w:semiHidden="1" w:unhideWhenUsed="1"/>
-    <w:lsdException w:name="Smart Link Error" w:semiHidden="1" w:unhideWhenUsed="1"/>
   </w:latentStyles>
   <w:style w:type="paragraph" w:default="1" w:styleId="Normal">
     <w:name w:val="Normal"/>

</xml_diff>

<commit_message>
Added Video Lectures 14.1 and 14.2
Added Video Lectures 14.1 and 14.2. Also fixing various typos
</commit_message>
<xml_diff>
--- a/Homework Problems/A2_Problems.docx
+++ b/Homework Problems/A2_Problems.docx
@@ -1,6 +1,6 @@
 
 <file path=word/document.xml><?xml version="1.0" encoding="utf-8"?>
-<w:document xmlns:wpc="http://schemas.microsoft.com/office/word/2010/wordprocessingCanvas" xmlns:cx="http://schemas.microsoft.com/office/drawing/2014/chartex" xmlns:cx1="http://schemas.microsoft.com/office/drawing/2015/9/8/chartex" xmlns:cx2="http://schemas.microsoft.com/office/drawing/2015/10/21/chartex" xmlns:cx3="http://schemas.microsoft.com/office/drawing/2016/5/9/chartex" xmlns:cx4="http://schemas.microsoft.com/office/drawing/2016/5/10/chartex" xmlns:cx5="http://schemas.microsoft.com/office/drawing/2016/5/11/chartex" xmlns:cx6="http://schemas.microsoft.com/office/drawing/2016/5/12/chartex" xmlns:cx7="http://schemas.microsoft.com/office/drawing/2016/5/13/chartex" xmlns:cx8="http://schemas.microsoft.com/office/drawing/2016/5/14/chartex" xmlns:mc="http://schemas.openxmlformats.org/markup-compatibility/2006" xmlns:aink="http://schemas.microsoft.com/office/drawing/2016/ink" xmlns:am3d="http://schemas.microsoft.com/office/drawing/2017/model3d" xmlns:o="urn:schemas-microsoft-com:office:office" xmlns:r="http://schemas.openxmlformats.org/officeDocument/2006/relationships" xmlns:m="http://schemas.openxmlformats.org/officeDocument/2006/math" xmlns:v="urn:schemas-microsoft-com:vml" xmlns:wp14="http://schemas.microsoft.com/office/word/2010/wordprocessingDrawing" xmlns:wp="http://schemas.openxmlformats.org/drawingml/2006/wordprocessingDrawing" xmlns:w10="urn:schemas-microsoft-com:office:word" xmlns:w="http://schemas.openxmlformats.org/wordprocessingml/2006/main" xmlns:w14="http://schemas.microsoft.com/office/word/2010/wordml" xmlns:w15="http://schemas.microsoft.com/office/word/2012/wordml" xmlns:w16cid="http://schemas.microsoft.com/office/word/2016/wordml/cid" xmlns:w16se="http://schemas.microsoft.com/office/word/2015/wordml/symex" xmlns:wpg="http://schemas.microsoft.com/office/word/2010/wordprocessingGroup" xmlns:wpi="http://schemas.microsoft.com/office/word/2010/wordprocessingInk" xmlns:wne="http://schemas.microsoft.com/office/word/2006/wordml" xmlns:wps="http://schemas.microsoft.com/office/word/2010/wordprocessingShape" mc:Ignorable="w14 w15 w16se w16cid wp14">
+<w:document xmlns:wpc="http://schemas.microsoft.com/office/word/2010/wordprocessingCanvas" xmlns:cx="http://schemas.microsoft.com/office/drawing/2014/chartex" xmlns:cx1="http://schemas.microsoft.com/office/drawing/2015/9/8/chartex" xmlns:cx2="http://schemas.microsoft.com/office/drawing/2015/10/21/chartex" xmlns:cx3="http://schemas.microsoft.com/office/drawing/2016/5/9/chartex" xmlns:cx4="http://schemas.microsoft.com/office/drawing/2016/5/10/chartex" xmlns:cx5="http://schemas.microsoft.com/office/drawing/2016/5/11/chartex" xmlns:cx6="http://schemas.microsoft.com/office/drawing/2016/5/12/chartex" xmlns:cx7="http://schemas.microsoft.com/office/drawing/2016/5/13/chartex" xmlns:cx8="http://schemas.microsoft.com/office/drawing/2016/5/14/chartex" xmlns:mc="http://schemas.openxmlformats.org/markup-compatibility/2006" xmlns:aink="http://schemas.microsoft.com/office/drawing/2016/ink" xmlns:am3d="http://schemas.microsoft.com/office/drawing/2017/model3d" xmlns:o="urn:schemas-microsoft-com:office:office" xmlns:r="http://schemas.openxmlformats.org/officeDocument/2006/relationships" xmlns:m="http://schemas.openxmlformats.org/officeDocument/2006/math" xmlns:v="urn:schemas-microsoft-com:vml" xmlns:wp14="http://schemas.microsoft.com/office/word/2010/wordprocessingDrawing" xmlns:wp="http://schemas.openxmlformats.org/drawingml/2006/wordprocessingDrawing" xmlns:w10="urn:schemas-microsoft-com:office:word" xmlns:w="http://schemas.openxmlformats.org/wordprocessingml/2006/main" xmlns:w14="http://schemas.microsoft.com/office/word/2010/wordml" xmlns:w15="http://schemas.microsoft.com/office/word/2012/wordml" xmlns:w16cex="http://schemas.microsoft.com/office/word/2018/wordml/cex" xmlns:w16cid="http://schemas.microsoft.com/office/word/2016/wordml/cid" xmlns:w16="http://schemas.microsoft.com/office/word/2018/wordml" xmlns:w16se="http://schemas.microsoft.com/office/word/2015/wordml/symex" xmlns:wpg="http://schemas.microsoft.com/office/word/2010/wordprocessingGroup" xmlns:wpi="http://schemas.microsoft.com/office/word/2010/wordprocessingInk" xmlns:wne="http://schemas.microsoft.com/office/word/2006/wordml" xmlns:wps="http://schemas.microsoft.com/office/word/2010/wordprocessingShape" mc:Ignorable="w14 w15 w16se w16cid w16 w16cex wp14">
   <w:body>
     <w:p>
       <w:pPr>
@@ -597,7 +597,6 @@
       <w:r>
         <w:t xml:space="preserve">Solution: </w:t>
       </w:r>
-      <w:proofErr w:type="spellStart"/>
       <w:r>
         <w:t>I</w:t>
       </w:r>
@@ -607,7 +606,6 @@
         </w:rPr>
         <w:t>xx</w:t>
       </w:r>
-      <w:proofErr w:type="spellEnd"/>
       <w:r>
         <w:t xml:space="preserve"> = </w:t>
       </w:r>
@@ -630,11 +628,7 @@
         <w:t>4</w:t>
       </w:r>
       <w:r>
-        <w:t xml:space="preserve">, </w:t>
-      </w:r>
-      <w:proofErr w:type="spellStart"/>
-      <w:r>
-        <w:t>I</w:t>
+        <w:t>, I</w:t>
       </w:r>
       <w:r>
         <w:rPr>
@@ -642,7 +636,6 @@
         </w:rPr>
         <w:t>yy</w:t>
       </w:r>
-      <w:proofErr w:type="spellEnd"/>
       <w:r>
         <w:t xml:space="preserve"> = 5.0625*10</w:t>
       </w:r>
@@ -738,11 +731,7 @@
         </w:rPr>
       </w:pPr>
       <w:r>
-        <w:t xml:space="preserve">Solution: </w:t>
-      </w:r>
-      <w:proofErr w:type="spellStart"/>
-      <w:r>
-        <w:t>J</w:t>
+        <w:t>Solution: J</w:t>
       </w:r>
       <w:r>
         <w:rPr>
@@ -750,7 +739,6 @@
         </w:rPr>
         <w:t>zz</w:t>
       </w:r>
-      <w:proofErr w:type="spellEnd"/>
       <w:r>
         <w:t xml:space="preserve"> = 1017.9 in</w:t>
       </w:r>
@@ -829,11 +817,7 @@
         </w:rPr>
       </w:pPr>
       <w:r>
-        <w:t xml:space="preserve">Solution: </w:t>
-      </w:r>
-      <w:proofErr w:type="spellStart"/>
-      <w:r>
-        <w:t>I</w:t>
+        <w:t>Solution: I</w:t>
       </w:r>
       <w:r>
         <w:rPr>
@@ -841,7 +825,6 @@
         </w:rPr>
         <w:t>xx</w:t>
       </w:r>
-      <w:proofErr w:type="spellEnd"/>
       <w:r>
         <w:t xml:space="preserve"> = 7.</w:t>
       </w:r>
@@ -858,11 +841,7 @@
         <w:t>4</w:t>
       </w:r>
       <w:r>
-        <w:t xml:space="preserve">, </w:t>
-      </w:r>
-      <w:proofErr w:type="spellStart"/>
-      <w:r>
-        <w:t>I</w:t>
+        <w:t>, I</w:t>
       </w:r>
       <w:r>
         <w:rPr>
@@ -870,7 +849,6 @@
         </w:rPr>
         <w:t>yy</w:t>
       </w:r>
-      <w:proofErr w:type="spellEnd"/>
       <w:r>
         <w:t xml:space="preserve"> = 17.36 in</w:t>
       </w:r>
@@ -887,8 +865,6 @@
           <w:vertAlign w:val="superscript"/>
         </w:rPr>
       </w:pPr>
-      <w:bookmarkStart w:id="0" w:name="_GoBack"/>
-      <w:bookmarkEnd w:id="0"/>
     </w:p>
     <w:p>
       <w:r>
@@ -954,11 +930,7 @@
     </w:p>
     <w:p>
       <w:r>
-        <w:t xml:space="preserve">Solution: </w:t>
-      </w:r>
-      <w:proofErr w:type="spellStart"/>
-      <w:r>
-        <w:t>I</w:t>
+        <w:t>Solution: I</w:t>
       </w:r>
       <w:r>
         <w:rPr>
@@ -966,13 +938,8 @@
         </w:rPr>
         <w:t>xx</w:t>
       </w:r>
-      <w:proofErr w:type="spellEnd"/>
-      <w:r>
-        <w:t xml:space="preserve"> = </w:t>
-      </w:r>
-      <w:proofErr w:type="spellStart"/>
-      <w:r>
-        <w:t>I</w:t>
+      <w:r>
+        <w:t xml:space="preserve"> = I</w:t>
       </w:r>
       <w:r>
         <w:rPr>
@@ -980,7 +947,6 @@
         </w:rPr>
         <w:t>yy</w:t>
       </w:r>
-      <w:proofErr w:type="spellEnd"/>
       <w:r>
         <w:t xml:space="preserve"> = 35.462 cm</w:t>
       </w:r>
@@ -1151,10 +1117,155 @@
     <w:p/>
     <w:p>
       <w:r>
+        <w:t>Problem A2.1</w:t>
+      </w:r>
+      <w:r>
+        <w:t>1</w:t>
+      </w:r>
+    </w:p>
+    <w:p>
+      <w:r>
+        <w:t>A robotic leg (from the knee down) can be approximated as a slender rod with a mass of 1kg and a length of .3 meters attached to the center of a flat plate with a mass of .75 kg measuring .1 x .05 m.</w:t>
+      </w:r>
+    </w:p>
+    <w:p>
+      <w:pPr>
+        <w:pStyle w:val="ListParagraph"/>
+        <w:numPr>
+          <w:ilvl w:val="1"/>
+          <w:numId w:val="3"/>
+        </w:numPr>
+      </w:pPr>
+      <w:r>
+        <w:t>What is the moment of inertia of the leg about the x axis at the knee joint at the top?</w:t>
+      </w:r>
+    </w:p>
+    <w:p>
+      <w:pPr>
+        <w:pStyle w:val="ListParagraph"/>
+        <w:numPr>
+          <w:ilvl w:val="1"/>
+          <w:numId w:val="3"/>
+        </w:numPr>
+      </w:pPr>
+      <w:r>
+        <w:t>What is the moment at the knee joint required to achieve an angular acceleration of 3 rad/s</w:t>
+      </w:r>
+      <w:r>
+        <w:rPr>
+          <w:vertAlign w:val="superscript"/>
+        </w:rPr>
+        <w:t>2</w:t>
+      </w:r>
+      <w:r>
+        <w:t xml:space="preserve"> for this leg about the x axis?</w:t>
+      </w:r>
+    </w:p>
+    <w:p>
+      <w:pPr>
+        <w:pStyle w:val="ListParagraph"/>
+        <w:ind w:left="360"/>
+      </w:pPr>
+    </w:p>
+    <w:p>
+      <w:pPr>
+        <w:pStyle w:val="ListParagraph"/>
+        <w:ind w:left="360"/>
+        <w:jc w:val="center"/>
+      </w:pPr>
+      <w:r>
+        <w:rPr>
+          <w:noProof/>
+        </w:rPr>
+        <w:drawing>
+          <wp:inline distT="0" distB="0" distL="0" distR="0" wp14:anchorId="669D3897" wp14:editId="3890F743">
+            <wp:extent cx="1453459" cy="2451100"/>
+            <wp:effectExtent l="0" t="0" r="0" b="6350"/>
+            <wp:docPr id="13" name="Picture 13"/>
+            <wp:cNvGraphicFramePr>
+              <a:graphicFrameLocks xmlns:a="http://schemas.openxmlformats.org/drawingml/2006/main" noChangeAspect="1"/>
+            </wp:cNvGraphicFramePr>
+            <a:graphic xmlns:a="http://schemas.openxmlformats.org/drawingml/2006/main">
+              <a:graphicData uri="http://schemas.openxmlformats.org/drawingml/2006/picture">
+                <pic:pic xmlns:pic="http://schemas.openxmlformats.org/drawingml/2006/picture">
+                  <pic:nvPicPr>
+                    <pic:cNvPr id="0" name=""/>
+                    <pic:cNvPicPr/>
+                  </pic:nvPicPr>
+                  <pic:blipFill>
+                    <a:blip r:embed="rId15"/>
+                    <a:stretch>
+                      <a:fillRect/>
+                    </a:stretch>
+                  </pic:blipFill>
+                  <pic:spPr>
+                    <a:xfrm>
+                      <a:off x="0" y="0"/>
+                      <a:ext cx="1463306" cy="2467706"/>
+                    </a:xfrm>
+                    <a:prstGeom prst="rect">
+                      <a:avLst/>
+                    </a:prstGeom>
+                  </pic:spPr>
+                </pic:pic>
+              </a:graphicData>
+            </a:graphic>
+          </wp:inline>
+        </w:drawing>
+      </w:r>
+    </w:p>
+    <w:p>
+      <w:r>
+        <w:t xml:space="preserve">(Solution: </w:t>
+      </w:r>
+      <w:r>
+        <w:rPr>
+          <w:rFonts w:eastAsiaTheme="minorEastAsia"/>
+        </w:rPr>
+        <w:t>I</w:t>
+      </w:r>
+      <w:r>
+        <w:rPr>
+          <w:rFonts w:eastAsiaTheme="minorEastAsia"/>
+          <w:vertAlign w:val="subscript"/>
+        </w:rPr>
+        <w:t>xx</w:t>
+      </w:r>
+      <w:r>
+        <w:rPr>
+          <w:rFonts w:eastAsiaTheme="minorEastAsia"/>
+        </w:rPr>
+        <w:t xml:space="preserve"> = .098125 kg m</w:t>
+      </w:r>
+      <w:r>
+        <w:rPr>
+          <w:rFonts w:eastAsiaTheme="minorEastAsia"/>
+          <w:vertAlign w:val="superscript"/>
+        </w:rPr>
+        <w:t>2</w:t>
+      </w:r>
+      <w:r>
+        <w:t xml:space="preserve">, </w:t>
+      </w:r>
+      <w:r>
+        <w:rPr>
+          <w:rFonts w:eastAsiaTheme="minorEastAsia"/>
+        </w:rPr>
+        <w:t>M = .2944 Nm</w:t>
+      </w:r>
+      <w:r>
+        <w:t>)</w:t>
+      </w:r>
+    </w:p>
+    <w:p>
+      <w:r>
         <w:t>Problem A2.</w:t>
       </w:r>
       <w:r>
-        <w:t>11</w:t>
+        <w:t>1</w:t>
+      </w:r>
+      <w:r>
+        <w:t>2</w:t>
       </w:r>
     </w:p>
     <w:p>
@@ -1171,9 +1282,9 @@
           <w:noProof/>
         </w:rPr>
         <w:drawing>
-          <wp:inline distT="0" distB="0" distL="0" distR="0" wp14:anchorId="70BCCAF0" wp14:editId="53A246CD">
-            <wp:extent cx="4363123" cy="1943100"/>
-            <wp:effectExtent l="0" t="0" r="0" b="0"/>
+          <wp:inline distT="0" distB="0" distL="0" distR="0" wp14:anchorId="70BCCAF0" wp14:editId="2181D437">
+            <wp:extent cx="3765550" cy="1676973"/>
+            <wp:effectExtent l="0" t="0" r="6350" b="0"/>
             <wp:docPr id="8" name="Picture 8"/>
             <wp:cNvGraphicFramePr>
               <a:graphicFrameLocks xmlns:a="http://schemas.openxmlformats.org/drawingml/2006/main" noChangeAspect="1"/>
@@ -1186,7 +1297,7 @@
                     <pic:cNvPicPr/>
                   </pic:nvPicPr>
                   <pic:blipFill rotWithShape="1">
-                    <a:blip r:embed="rId15">
+                    <a:blip r:embed="rId16" cstate="print">
                       <a:extLst>
                         <a:ext uri="{28A0092B-C50C-407E-A947-70E740481C1C}">
                           <a14:useLocalDpi xmlns:a14="http://schemas.microsoft.com/office/drawing/2010/main" val="0"/>
@@ -1199,7 +1310,7 @@
                   <pic:spPr bwMode="auto">
                     <a:xfrm>
                       <a:off x="0" y="0"/>
-                      <a:ext cx="4373562" cy="1947749"/>
+                      <a:ext cx="3796622" cy="1690811"/>
                     </a:xfrm>
                     <a:prstGeom prst="rect">
                       <a:avLst/>
@@ -1290,10 +1401,14 @@
     </w:p>
     <w:p>
       <w:r>
+        <w:lastRenderedPageBreak/>
         <w:t>Problem A2.</w:t>
       </w:r>
       <w:r>
-        <w:t>12</w:t>
+        <w:t>1</w:t>
+      </w:r>
+      <w:r>
+        <w:t>3</w:t>
       </w:r>
     </w:p>
     <w:p>
@@ -1337,7 +1452,7 @@
                     <pic:cNvPicPr/>
                   </pic:nvPicPr>
                   <pic:blipFill>
-                    <a:blip r:embed="rId16" cstate="print">
+                    <a:blip r:embed="rId17" cstate="print">
                       <a:extLst>
                         <a:ext uri="{28A0092B-C50C-407E-A947-70E740481C1C}">
                           <a14:useLocalDpi xmlns:a14="http://schemas.microsoft.com/office/drawing/2010/main" val="0"/>
@@ -1368,7 +1483,6 @@
       <w:r>
         <w:t xml:space="preserve">(Solution: </w:t>
       </w:r>
-      <w:proofErr w:type="spellStart"/>
       <w:r>
         <w:rPr>
           <w:rFonts w:eastAsiaTheme="minorEastAsia"/>
@@ -1380,53 +1494,36 @@
           <w:rFonts w:eastAsiaTheme="minorEastAsia"/>
           <w:vertAlign w:val="subscript"/>
         </w:rPr>
-        <w:t>without</w:t>
-      </w:r>
-      <w:proofErr w:type="spellEnd"/>
+        <w:t>without holes</w:t>
+      </w:r>
+      <w:r>
+        <w:rPr>
+          <w:rFonts w:eastAsiaTheme="minorEastAsia"/>
+        </w:rPr>
+        <w:t xml:space="preserve"> = .01456 slug ft</w:t>
+      </w:r>
+      <w:r>
+        <w:rPr>
+          <w:rFonts w:eastAsiaTheme="minorEastAsia"/>
+          <w:vertAlign w:val="superscript"/>
+        </w:rPr>
+        <w:t>2</w:t>
+      </w:r>
+      <w:r>
+        <w:t xml:space="preserve">, </w:t>
+      </w:r>
+      <w:r>
+        <w:rPr>
+          <w:rFonts w:eastAsiaTheme="minorEastAsia"/>
+        </w:rPr>
+        <w:t>J</w:t>
+      </w:r>
       <w:r>
         <w:rPr>
           <w:rFonts w:eastAsiaTheme="minorEastAsia"/>
           <w:vertAlign w:val="subscript"/>
         </w:rPr>
-        <w:t xml:space="preserve"> holes</w:t>
-      </w:r>
-      <w:r>
-        <w:rPr>
-          <w:rFonts w:eastAsiaTheme="minorEastAsia"/>
-        </w:rPr>
-        <w:t xml:space="preserve"> = .01456 slug ft</w:t>
-      </w:r>
-      <w:r>
-        <w:rPr>
-          <w:rFonts w:eastAsiaTheme="minorEastAsia"/>
-          <w:vertAlign w:val="superscript"/>
-        </w:rPr>
-        <w:t>2</w:t>
-      </w:r>
-      <w:r>
-        <w:t xml:space="preserve">, </w:t>
-      </w:r>
-      <w:proofErr w:type="spellStart"/>
-      <w:r>
-        <w:rPr>
-          <w:rFonts w:eastAsiaTheme="minorEastAsia"/>
-        </w:rPr>
-        <w:t>J</w:t>
-      </w:r>
-      <w:r>
-        <w:rPr>
-          <w:rFonts w:eastAsiaTheme="minorEastAsia"/>
-          <w:vertAlign w:val="subscript"/>
-        </w:rPr>
-        <w:t>with</w:t>
-      </w:r>
-      <w:proofErr w:type="spellEnd"/>
-      <w:r>
-        <w:rPr>
-          <w:rFonts w:eastAsiaTheme="minorEastAsia"/>
-          <w:vertAlign w:val="subscript"/>
-        </w:rPr>
-        <w:t xml:space="preserve"> holes</w:t>
+        <w:t>with holes</w:t>
       </w:r>
       <w:r>
         <w:rPr>
@@ -1456,7 +1553,7 @@
 </file>
 
 <file path=word/numbering.xml><?xml version="1.0" encoding="utf-8"?>
-<w:numbering xmlns:wpc="http://schemas.microsoft.com/office/word/2010/wordprocessingCanvas" xmlns:cx="http://schemas.microsoft.com/office/drawing/2014/chartex" xmlns:cx1="http://schemas.microsoft.com/office/drawing/2015/9/8/chartex" xmlns:cx2="http://schemas.microsoft.com/office/drawing/2015/10/21/chartex" xmlns:cx3="http://schemas.microsoft.com/office/drawing/2016/5/9/chartex" xmlns:cx4="http://schemas.microsoft.com/office/drawing/2016/5/10/chartex" xmlns:cx5="http://schemas.microsoft.com/office/drawing/2016/5/11/chartex" xmlns:cx6="http://schemas.microsoft.com/office/drawing/2016/5/12/chartex" xmlns:cx7="http://schemas.microsoft.com/office/drawing/2016/5/13/chartex" xmlns:cx8="http://schemas.microsoft.com/office/drawing/2016/5/14/chartex" xmlns:mc="http://schemas.openxmlformats.org/markup-compatibility/2006" xmlns:aink="http://schemas.microsoft.com/office/drawing/2016/ink" xmlns:am3d="http://schemas.microsoft.com/office/drawing/2017/model3d" xmlns:o="urn:schemas-microsoft-com:office:office" xmlns:r="http://schemas.openxmlformats.org/officeDocument/2006/relationships" xmlns:m="http://schemas.openxmlformats.org/officeDocument/2006/math" xmlns:v="urn:schemas-microsoft-com:vml" xmlns:wp14="http://schemas.microsoft.com/office/word/2010/wordprocessingDrawing" xmlns:wp="http://schemas.openxmlformats.org/drawingml/2006/wordprocessingDrawing" xmlns:w10="urn:schemas-microsoft-com:office:word" xmlns:w="http://schemas.openxmlformats.org/wordprocessingml/2006/main" xmlns:w14="http://schemas.microsoft.com/office/word/2010/wordml" xmlns:w15="http://schemas.microsoft.com/office/word/2012/wordml" xmlns:w16cid="http://schemas.microsoft.com/office/word/2016/wordml/cid" xmlns:w16se="http://schemas.microsoft.com/office/word/2015/wordml/symex" xmlns:wpg="http://schemas.microsoft.com/office/word/2010/wordprocessingGroup" xmlns:wpi="http://schemas.microsoft.com/office/word/2010/wordprocessingInk" xmlns:wne="http://schemas.microsoft.com/office/word/2006/wordml" xmlns:wps="http://schemas.microsoft.com/office/word/2010/wordprocessingShape" mc:Ignorable="w14 w15 w16se w16cid wp14">
+<w:numbering xmlns:wpc="http://schemas.microsoft.com/office/word/2010/wordprocessingCanvas" xmlns:cx="http://schemas.microsoft.com/office/drawing/2014/chartex" xmlns:cx1="http://schemas.microsoft.com/office/drawing/2015/9/8/chartex" xmlns:cx2="http://schemas.microsoft.com/office/drawing/2015/10/21/chartex" xmlns:cx3="http://schemas.microsoft.com/office/drawing/2016/5/9/chartex" xmlns:cx4="http://schemas.microsoft.com/office/drawing/2016/5/10/chartex" xmlns:cx5="http://schemas.microsoft.com/office/drawing/2016/5/11/chartex" xmlns:cx6="http://schemas.microsoft.com/office/drawing/2016/5/12/chartex" xmlns:cx7="http://schemas.microsoft.com/office/drawing/2016/5/13/chartex" xmlns:cx8="http://schemas.microsoft.com/office/drawing/2016/5/14/chartex" xmlns:mc="http://schemas.openxmlformats.org/markup-compatibility/2006" xmlns:aink="http://schemas.microsoft.com/office/drawing/2016/ink" xmlns:am3d="http://schemas.microsoft.com/office/drawing/2017/model3d" xmlns:o="urn:schemas-microsoft-com:office:office" xmlns:r="http://schemas.openxmlformats.org/officeDocument/2006/relationships" xmlns:m="http://schemas.openxmlformats.org/officeDocument/2006/math" xmlns:v="urn:schemas-microsoft-com:vml" xmlns:wp14="http://schemas.microsoft.com/office/word/2010/wordprocessingDrawing" xmlns:wp="http://schemas.openxmlformats.org/drawingml/2006/wordprocessingDrawing" xmlns:w10="urn:schemas-microsoft-com:office:word" xmlns:w="http://schemas.openxmlformats.org/wordprocessingml/2006/main" xmlns:w14="http://schemas.microsoft.com/office/word/2010/wordml" xmlns:w15="http://schemas.microsoft.com/office/word/2012/wordml" xmlns:w16cex="http://schemas.microsoft.com/office/word/2018/wordml/cex" xmlns:w16cid="http://schemas.microsoft.com/office/word/2016/wordml/cid" xmlns:w16="http://schemas.microsoft.com/office/word/2018/wordml" xmlns:w16se="http://schemas.microsoft.com/office/word/2015/wordml/symex" xmlns:wpg="http://schemas.microsoft.com/office/word/2010/wordprocessingGroup" xmlns:wpi="http://schemas.microsoft.com/office/word/2010/wordprocessingInk" xmlns:wne="http://schemas.microsoft.com/office/word/2006/wordml" xmlns:wps="http://schemas.microsoft.com/office/word/2010/wordprocessingShape" mc:Ignorable="w14 w15 w16se w16cid w16 w16cex wp14">
   <w:abstractNum w:abstractNumId="0" w15:restartNumberingAfterBreak="0">
     <w:nsid w:val="14B46D6E"/>
     <w:multiLevelType w:val="hybridMultilevel"/>
@@ -1547,6 +1644,95 @@
     </w:lvl>
   </w:abstractNum>
   <w:abstractNum w:abstractNumId="1" w15:restartNumberingAfterBreak="0">
+    <w:nsid w:val="37E80C5B"/>
+    <w:multiLevelType w:val="hybridMultilevel"/>
+    <w:tmpl w:val="27C2C5C2"/>
+    <w:lvl w:ilvl="0" w:tplc="0409000F">
+      <w:start w:val="1"/>
+      <w:numFmt w:val="decimal"/>
+      <w:lvlText w:val="%1."/>
+      <w:lvlJc w:val="left"/>
+      <w:pPr>
+        <w:ind w:left="360" w:hanging="360"/>
+      </w:pPr>
+      <w:rPr>
+        <w:rFonts w:hint="default"/>
+      </w:rPr>
+    </w:lvl>
+    <w:lvl w:ilvl="1" w:tplc="04090019">
+      <w:start w:val="1"/>
+      <w:numFmt w:val="lowerLetter"/>
+      <w:lvlText w:val="%2."/>
+      <w:lvlJc w:val="left"/>
+      <w:pPr>
+        <w:ind w:left="1080" w:hanging="360"/>
+      </w:pPr>
+    </w:lvl>
+    <w:lvl w:ilvl="2" w:tplc="0409001B" w:tentative="1">
+      <w:start w:val="1"/>
+      <w:numFmt w:val="lowerRoman"/>
+      <w:lvlText w:val="%3."/>
+      <w:lvlJc w:val="right"/>
+      <w:pPr>
+        <w:ind w:left="1800" w:hanging="180"/>
+      </w:pPr>
+    </w:lvl>
+    <w:lvl w:ilvl="3" w:tplc="0409000F" w:tentative="1">
+      <w:start w:val="1"/>
+      <w:numFmt w:val="decimal"/>
+      <w:lvlText w:val="%4."/>
+      <w:lvlJc w:val="left"/>
+      <w:pPr>
+        <w:ind w:left="2520" w:hanging="360"/>
+      </w:pPr>
+    </w:lvl>
+    <w:lvl w:ilvl="4" w:tplc="04090019" w:tentative="1">
+      <w:start w:val="1"/>
+      <w:numFmt w:val="lowerLetter"/>
+      <w:lvlText w:val="%5."/>
+      <w:lvlJc w:val="left"/>
+      <w:pPr>
+        <w:ind w:left="3240" w:hanging="360"/>
+      </w:pPr>
+    </w:lvl>
+    <w:lvl w:ilvl="5" w:tplc="0409001B" w:tentative="1">
+      <w:start w:val="1"/>
+      <w:numFmt w:val="lowerRoman"/>
+      <w:lvlText w:val="%6."/>
+      <w:lvlJc w:val="right"/>
+      <w:pPr>
+        <w:ind w:left="3960" w:hanging="180"/>
+      </w:pPr>
+    </w:lvl>
+    <w:lvl w:ilvl="6" w:tplc="0409000F" w:tentative="1">
+      <w:start w:val="1"/>
+      <w:numFmt w:val="decimal"/>
+      <w:lvlText w:val="%7."/>
+      <w:lvlJc w:val="left"/>
+      <w:pPr>
+        <w:ind w:left="4680" w:hanging="360"/>
+      </w:pPr>
+    </w:lvl>
+    <w:lvl w:ilvl="7" w:tplc="04090019" w:tentative="1">
+      <w:start w:val="1"/>
+      <w:numFmt w:val="lowerLetter"/>
+      <w:lvlText w:val="%8."/>
+      <w:lvlJc w:val="left"/>
+      <w:pPr>
+        <w:ind w:left="5400" w:hanging="360"/>
+      </w:pPr>
+    </w:lvl>
+    <w:lvl w:ilvl="8" w:tplc="0409001B" w:tentative="1">
+      <w:start w:val="1"/>
+      <w:numFmt w:val="lowerRoman"/>
+      <w:lvlText w:val="%9."/>
+      <w:lvlJc w:val="right"/>
+      <w:pPr>
+        <w:ind w:left="6120" w:hanging="180"/>
+      </w:pPr>
+    </w:lvl>
+  </w:abstractNum>
+  <w:abstractNum w:abstractNumId="2" w15:restartNumberingAfterBreak="0">
     <w:nsid w:val="65BC3445"/>
     <w:multiLevelType w:val="hybridMultilevel"/>
     <w:tmpl w:val="5B4A7ECA"/>
@@ -1639,13 +1825,16 @@
     <w:abstractNumId w:val="0"/>
   </w:num>
   <w:num w:numId="2">
+    <w:abstractNumId w:val="2"/>
+  </w:num>
+  <w:num w:numId="3">
     <w:abstractNumId w:val="1"/>
   </w:num>
 </w:numbering>
 </file>
 
 <file path=word/styles.xml><?xml version="1.0" encoding="utf-8"?>
-<w:styles xmlns:mc="http://schemas.openxmlformats.org/markup-compatibility/2006" xmlns:r="http://schemas.openxmlformats.org/officeDocument/2006/relationships" xmlns:w="http://schemas.openxmlformats.org/wordprocessingml/2006/main" xmlns:w14="http://schemas.microsoft.com/office/word/2010/wordml" xmlns:w15="http://schemas.microsoft.com/office/word/2012/wordml" xmlns:w16cid="http://schemas.microsoft.com/office/word/2016/wordml/cid" xmlns:w16se="http://schemas.microsoft.com/office/word/2015/wordml/symex" mc:Ignorable="w14 w15 w16se w16cid">
+<w:styles xmlns:mc="http://schemas.openxmlformats.org/markup-compatibility/2006" xmlns:r="http://schemas.openxmlformats.org/officeDocument/2006/relationships" xmlns:w="http://schemas.openxmlformats.org/wordprocessingml/2006/main" xmlns:w14="http://schemas.microsoft.com/office/word/2010/wordml" xmlns:w15="http://schemas.microsoft.com/office/word/2012/wordml" xmlns:w16cex="http://schemas.microsoft.com/office/word/2018/wordml/cex" xmlns:w16cid="http://schemas.microsoft.com/office/word/2016/wordml/cid" xmlns:w16="http://schemas.microsoft.com/office/word/2018/wordml" xmlns:w16se="http://schemas.microsoft.com/office/word/2015/wordml/symex" mc:Ignorable="w14 w15 w16se w16cid w16 w16cex">
   <w:docDefaults>
     <w:rPrDefault>
       <w:rPr>

</xml_diff>